<commit_message>
New Forwading templet added and minor changes.
Pc formet added, Autoforwading folder cleaned. This is a proper working version.
</commit_message>
<xml_diff>
--- a/forwadings/templets/after_arrive/MMD FORWADING.docx
+++ b/forwadings/templets/after_arrive/MMD FORWADING.docx
@@ -63,7 +63,7 @@
           <w:rFonts w:cs="Times New Roman"/>
           <w:b/>
         </w:rPr>
-        <w:t>-</w:t>
+        <w:t>.</w:t>
       </w:r>
       <w:r>
         <w:rPr>
@@ -77,7 +77,7 @@
           <w:rFonts w:cs="Times New Roman"/>
           <w:b/>
         </w:rPr>
-        <w:t>-</w:t>
+        <w:t>.</w:t>
       </w:r>
       <w:r>
         <w:rPr>

</xml_diff>